<commit_message>
stuff from last week
</commit_message>
<xml_diff>
--- a/notes/a11y.docx
+++ b/notes/a11y.docx
@@ -7,91 +7,88 @@
         <w:t xml:space="preserve">Accessibility </w:t>
       </w:r>
       <w:r>
-        <w:t>isn't just a legal right, it's a basic human right.</w:t>
+        <w:t xml:space="preserve">isn't just a legal right, it's a basic human right. </w:t>
+      </w:r>
+      <w:r>
+        <w:t>F</w:t>
+      </w:r>
+      <w:r>
+        <w:t xml:space="preserve">ailing to make any service or amenity accessible is discrimination </w:t>
+      </w:r>
+      <w:r>
+        <w:t>that</w:t>
+      </w:r>
+      <w:r>
+        <w:t xml:space="preserve"> marginalizes </w:t>
+      </w:r>
+      <w:r>
+        <w:t>parts</w:t>
+      </w:r>
+      <w:r>
+        <w:t xml:space="preserve"> of the community.</w:t>
       </w:r>
       <w:r>
         <w:t xml:space="preserve"> </w:t>
       </w:r>
       <w:r>
-        <w:t>F</w:t>
-      </w:r>
-      <w:r>
-        <w:t xml:space="preserve">ailing to make any service or amenity accessible is discrimination </w:t>
-      </w:r>
-      <w:r>
-        <w:t>that</w:t>
-      </w:r>
-      <w:r>
-        <w:t xml:space="preserve"> marginalizes </w:t>
-      </w:r>
-      <w:r>
-        <w:t>parts</w:t>
-      </w:r>
-      <w:r>
-        <w:t xml:space="preserve"> of the community.</w:t>
+        <w:t>Web accessibility means allowing people with any type of disability to perceive, understand, navigate, interact with and contribute to we</w:t>
+      </w:r>
+      <w:r>
+        <w:t>b content. The term disability</w:t>
       </w:r>
       <w:r>
         <w:t xml:space="preserve"> </w:t>
       </w:r>
       <w:r>
-        <w:t>Web accessibility means allowing people with any type of disability to perceive, understand, navigate, interact with and contribute to web content. The term disabilities</w:t>
+        <w:t xml:space="preserve">includes all </w:t>
+      </w:r>
+      <w:r>
+        <w:t xml:space="preserve">physical, </w:t>
+      </w:r>
+      <w:r>
+        <w:t>visual, auditory, speech, cognitive and neurological disabilities.</w:t>
+      </w:r>
+    </w:p>
+    <w:p/>
+    <w:p>
+      <w:r>
+        <w:t xml:space="preserve">According to the WebAIM Million project, the six </w:t>
+      </w:r>
+      <w:r>
+        <w:t xml:space="preserve">most common </w:t>
+      </w:r>
+      <w:r>
+        <w:t>accessibility errors are low contrast, missing alt text, empty links, missing form labels, empty buttons and missing document language.</w:t>
       </w:r>
       <w:r>
         <w:t xml:space="preserve"> </w:t>
       </w:r>
       <w:r>
-        <w:t xml:space="preserve">includes all </w:t>
-      </w:r>
-      <w:r>
-        <w:t xml:space="preserve">physical, </w:t>
-      </w:r>
-      <w:r>
-        <w:t>visual, auditory, speech, cognitive</w:t>
-      </w:r>
-      <w:r>
-        <w:t xml:space="preserve"> and neurological disabilities.</w:t>
+        <w:t xml:space="preserve">WebAIM </w:t>
+      </w:r>
+      <w:r>
+        <w:t xml:space="preserve">concludes </w:t>
+      </w:r>
+      <w:r>
+        <w:t>that if these six errors were fixed, overall web accessibility would be vastly improved.</w:t>
+      </w:r>
+    </w:p>
+    <w:p>
+      <w:pPr>
+        <w:pStyle w:val="Heading1"/>
+      </w:pPr>
+      <w:r>
+        <w:t>Low Contrast</w:t>
       </w:r>
     </w:p>
     <w:p/>
     <w:p>
       <w:r>
-        <w:t xml:space="preserve">According to the WebAIM Million project, the six </w:t>
-      </w:r>
-      <w:r>
-        <w:t xml:space="preserve">most common </w:t>
-      </w:r>
-      <w:r>
-        <w:t>accessibility errors are low contrast, missing alt text, empty links, missing form labels, empty buttons and missing document language.</w:t>
-      </w:r>
-      <w:r>
-        <w:t xml:space="preserve"> </w:t>
-      </w:r>
-      <w:r>
-        <w:t xml:space="preserve">WebAIM </w:t>
-      </w:r>
-      <w:r>
-        <w:t xml:space="preserve">concludes </w:t>
-      </w:r>
-      <w:r>
-        <w:t>that if these six errors were fixed, overall web accessibility would be vastly improved.</w:t>
-      </w:r>
-    </w:p>
-    <w:p>
-      <w:pPr>
-        <w:pStyle w:val="Heading1"/>
-      </w:pPr>
-      <w:r>
-        <w:t>Low Contrast</w:t>
-      </w:r>
-    </w:p>
-    <w:p/>
-    <w:p>
-      <w:r>
         <w:t>86.3% of homepages have low contrast text</w:t>
       </w:r>
-    </w:p>
-    <w:p/>
-    <w:p>
+      <w:r>
+        <w:t xml:space="preserve">. </w:t>
+      </w:r>
       <w:r>
         <w:t xml:space="preserve">There are </w:t>
       </w:r>
@@ -105,7 +102,13 @@
         <w:t xml:space="preserve">checker </w:t>
       </w:r>
       <w:r>
-        <w:t>tools online. I use Sket</w:t>
+        <w:t>tools online</w:t>
+      </w:r>
+      <w:r>
+        <w:t xml:space="preserve"> to fix this problem</w:t>
+      </w:r>
+      <w:r>
+        <w:t>. I use Sket</w:t>
       </w:r>
       <w:r>
         <w:t>ch for user interface</w:t>
@@ -117,8 +120,16 @@
         <w:t xml:space="preserve">color and text </w:t>
       </w:r>
       <w:r>
-        <w:t>contrast. Here are a few general rules I use to guide my design choices.</w:t>
-      </w:r>
+        <w:t xml:space="preserve">contrast. These are the </w:t>
+      </w:r>
+      <w:r>
+        <w:t>rules</w:t>
+      </w:r>
+      <w:r>
+        <w:t xml:space="preserve"> I use to guide my design choices.</w:t>
+      </w:r>
+      <w:bookmarkStart w:id="0" w:name="_GoBack"/>
+      <w:bookmarkEnd w:id="0"/>
     </w:p>
     <w:p/>
     <w:p>
@@ -261,7 +272,7 @@
         <w:t xml:space="preserve"> Whether the image has value or not, make sure to include an</w:t>
       </w:r>
       <w:r>
-        <w:t xml:space="preserve"> alt attribute.</w:t>
+        <w:t xml:space="preserve"> alt attribute and leave it empty when appropriate.</w:t>
       </w:r>
     </w:p>
     <w:p>
@@ -284,7 +295,13 @@
         <w:t xml:space="preserve"> to tell the user what action to take</w:t>
       </w:r>
       <w:r>
-        <w:t xml:space="preserve">. This is a common mistake that I am also guilty of. It usually happens when I’m using an a tag around an image or graphic that I want to make linkable. The easiest fix is to add </w:t>
+        <w:t>. This is</w:t>
+      </w:r>
+      <w:r>
+        <w:t xml:space="preserve"> a common mistake that I have been</w:t>
+      </w:r>
+      <w:r>
+        <w:t xml:space="preserve"> guilty of. It usually happens when I’m using an a tag around an image or graphic that I want to make linkable. The easiest fix is to add </w:t>
       </w:r>
       <w:r>
         <w:lastRenderedPageBreak/>
@@ -353,7 +370,13 @@
     <w:p/>
     <w:p>
       <w:r>
-        <w:t>Placeholder text is not a substitute for a label. Screen readers will not announce placeholder text. To associate a label with an input, use the for=”” attribute and a matching id=”” in the input. You can also hide the label off canvas if you need to, but don’t use display: none; because that will also hide it from screen readers.</w:t>
+        <w:t>Placeholder text is not a substitute for a label. Screen readers will not announce placeholder text. To associate a label with an input, use the for=”” attribute</w:t>
+      </w:r>
+      <w:r>
+        <w:t xml:space="preserve"> in the label,</w:t>
+      </w:r>
+      <w:r>
+        <w:t xml:space="preserve"> and a matching id=”” in the input. You can hide the label off canvas if you need to, but don’t use display: none; because that will also hide it from screen readers.</w:t>
       </w:r>
     </w:p>
     <w:p>
@@ -468,8 +491,6 @@
           <w:rFonts w:ascii="Courier" w:hAnsi="Courier"/>
         </w:rPr>
       </w:pPr>
-      <w:bookmarkStart w:id="0" w:name="_GoBack"/>
-      <w:bookmarkEnd w:id="0"/>
     </w:p>
     <w:sectPr>
       <w:pgSz w:w="12240" w:h="15840"/>

</xml_diff>